<commit_message>
Update resume, and add my rust Gargoyle's Quest to the gallery
</commit_message>
<xml_diff>
--- a/shamyl-zakariya-resume.docx
+++ b/shamyl-zakariya-resume.docx
@@ -4,6 +4,7 @@
   <w:body>
     <w:p>
       <w:pPr>
+        <w:pageBreakBefore w:val="0"/>
         <w:rPr>
           <w:sz w:val="20"/>
           <w:szCs w:val="20"/>
@@ -20,6 +21,7 @@
     </w:p>
     <w:p>
       <w:pPr>
+        <w:pageBreakBefore w:val="0"/>
         <w:rPr>
           <w:sz w:val="20"/>
           <w:szCs w:val="20"/>
@@ -36,6 +38,7 @@
     </w:p>
     <w:p>
       <w:pPr>
+        <w:pageBreakBefore w:val="0"/>
         <w:rPr>
           <w:sz w:val="20"/>
           <w:szCs w:val="20"/>
@@ -52,6 +55,7 @@
     </w:p>
     <w:p>
       <w:pPr>
+        <w:pageBreakBefore w:val="0"/>
         <w:rPr>
           <w:sz w:val="20"/>
           <w:szCs w:val="20"/>
@@ -68,6 +72,7 @@
     </w:p>
     <w:p>
       <w:pPr>
+        <w:pageBreakBefore w:val="0"/>
         <w:rPr>
           <w:sz w:val="20"/>
           <w:szCs w:val="20"/>
@@ -84,12 +89,13 @@
     </w:p>
     <w:p>
       <w:pPr>
+        <w:pageBreakBefore w:val="0"/>
         <w:rPr>
           <w:sz w:val="20"/>
           <w:szCs w:val="20"/>
         </w:rPr>
         <w:sectPr>
-          <w:pgSz w:h="15840" w:w="12240"/>
+          <w:pgSz w:h="15840" w:w="12240" w:orient="portrait"/>
           <w:pgMar w:bottom="1440" w:top="1440" w:left="1440" w:right="1440" w:header="720" w:footer="720"/>
           <w:pgNumType w:start="1"/>
           <w:cols w:equalWidth="0" w:num="2">
@@ -109,19 +115,21 @@
     </w:p>
     <w:p>
       <w:pPr>
-        <w:rPr>
-          <w:sz w:val="20"/>
-          <w:szCs w:val="20"/>
-        </w:rPr>
-      </w:pPr>
-      <w:r>
-        <w:rPr>
-          <w:rtl w:val="0"/>
-        </w:rPr>
-      </w:r>
-    </w:p>
-    <w:p>
-      <w:pPr>
+        <w:pageBreakBefore w:val="0"/>
+        <w:rPr>
+          <w:sz w:val="20"/>
+          <w:szCs w:val="20"/>
+        </w:rPr>
+      </w:pPr>
+      <w:r>
+        <w:rPr>
+          <w:rtl w:val="0"/>
+        </w:rPr>
+      </w:r>
+    </w:p>
+    <w:p>
+      <w:pPr>
+        <w:pageBreakBefore w:val="0"/>
         <w:rPr>
           <w:sz w:val="20"/>
           <w:szCs w:val="20"/>
@@ -138,37 +146,113 @@
     </w:p>
     <w:p>
       <w:pPr>
-        <w:rPr>
-          <w:sz w:val="20"/>
-          <w:szCs w:val="20"/>
-        </w:rPr>
-      </w:pPr>
-      <w:r>
-        <w:rPr>
-          <w:rtl w:val="0"/>
-        </w:rPr>
-      </w:r>
-    </w:p>
-    <w:p>
-      <w:pPr>
-        <w:rPr>
-          <w:b w:val="1"/>
-          <w:sz w:val="20"/>
-          <w:szCs w:val="20"/>
-        </w:rPr>
-      </w:pPr>
-      <w:r>
-        <w:rPr>
-          <w:b w:val="1"/>
-          <w:sz w:val="20"/>
-          <w:szCs w:val="20"/>
-          <w:rtl w:val="0"/>
-        </w:rPr>
-        <w:t xml:space="preserve">2019-present: Bluehawk, LLC</w:t>
-      </w:r>
-    </w:p>
-    <w:p>
-      <w:pPr>
+        <w:pageBreakBefore w:val="0"/>
+        <w:rPr>
+          <w:sz w:val="20"/>
+          <w:szCs w:val="20"/>
+        </w:rPr>
+      </w:pPr>
+      <w:r>
+        <w:rPr>
+          <w:rtl w:val="0"/>
+        </w:rPr>
+      </w:r>
+    </w:p>
+    <w:p>
+      <w:pPr>
+        <w:rPr>
+          <w:b w:val="1"/>
+          <w:sz w:val="20"/>
+          <w:szCs w:val="20"/>
+        </w:rPr>
+      </w:pPr>
+      <w:r>
+        <w:rPr>
+          <w:b w:val="1"/>
+          <w:sz w:val="20"/>
+          <w:szCs w:val="20"/>
+          <w:rtl w:val="0"/>
+        </w:rPr>
+        <w:t xml:space="preserve">2020-present: Stream, LLC</w:t>
+      </w:r>
+    </w:p>
+    <w:p>
+      <w:pPr>
+        <w:rPr>
+          <w:b w:val="1"/>
+          <w:sz w:val="20"/>
+          <w:szCs w:val="20"/>
+        </w:rPr>
+      </w:pPr>
+      <w:r>
+        <w:rPr>
+          <w:b w:val="1"/>
+          <w:sz w:val="20"/>
+          <w:szCs w:val="20"/>
+          <w:rtl w:val="0"/>
+        </w:rPr>
+        <w:t xml:space="preserve">Graphics Engineer</w:t>
+      </w:r>
+    </w:p>
+    <w:p>
+      <w:pPr>
+        <w:rPr>
+          <w:b w:val="1"/>
+          <w:sz w:val="20"/>
+          <w:szCs w:val="20"/>
+        </w:rPr>
+      </w:pPr>
+      <w:r>
+        <w:rPr>
+          <w:sz w:val="20"/>
+          <w:szCs w:val="20"/>
+          <w:rtl w:val="0"/>
+        </w:rPr>
+        <w:t xml:space="preserve">At Streem I work on optimizing and extending the AR experience of Streem's AR communications tools, specifically focusing on custom metal rendering pipelines, and interactive guided experiences for users.</w:t>
+      </w:r>
+      <w:r>
+        <w:rPr>
+          <w:rtl w:val="0"/>
+        </w:rPr>
+      </w:r>
+    </w:p>
+    <w:p>
+      <w:pPr>
+        <w:pageBreakBefore w:val="0"/>
+        <w:rPr>
+          <w:b w:val="1"/>
+          <w:sz w:val="20"/>
+          <w:szCs w:val="20"/>
+        </w:rPr>
+      </w:pPr>
+      <w:r>
+        <w:rPr>
+          <w:rtl w:val="0"/>
+        </w:rPr>
+      </w:r>
+    </w:p>
+    <w:p>
+      <w:pPr>
+        <w:pageBreakBefore w:val="0"/>
+        <w:rPr>
+          <w:b w:val="1"/>
+          <w:sz w:val="20"/>
+          <w:szCs w:val="20"/>
+        </w:rPr>
+      </w:pPr>
+      <w:r>
+        <w:rPr>
+          <w:b w:val="1"/>
+          <w:sz w:val="20"/>
+          <w:szCs w:val="20"/>
+          <w:rtl w:val="0"/>
+        </w:rPr>
+        <w:t xml:space="preserve">2019-2020: Bluehawk, LLC</w:t>
+      </w:r>
+    </w:p>
+    <w:p>
+      <w:pPr>
+        <w:pageBreakBefore w:val="0"/>
         <w:rPr>
           <w:b w:val="1"/>
           <w:sz w:val="20"/>
@@ -187,6 +271,7 @@
     </w:p>
     <w:p>
       <w:pPr>
+        <w:pageBreakBefore w:val="0"/>
         <w:rPr>
           <w:sz w:val="20"/>
           <w:szCs w:val="20"/>
@@ -208,19 +293,21 @@
     </w:p>
     <w:p>
       <w:pPr>
-        <w:rPr>
-          <w:sz w:val="20"/>
-          <w:szCs w:val="20"/>
-        </w:rPr>
-      </w:pPr>
-      <w:r>
-        <w:rPr>
-          <w:rtl w:val="0"/>
-        </w:rPr>
-      </w:r>
-    </w:p>
-    <w:p>
-      <w:pPr>
+        <w:pageBreakBefore w:val="0"/>
+        <w:rPr>
+          <w:sz w:val="20"/>
+          <w:szCs w:val="20"/>
+        </w:rPr>
+      </w:pPr>
+      <w:r>
+        <w:rPr>
+          <w:rtl w:val="0"/>
+        </w:rPr>
+      </w:r>
+    </w:p>
+    <w:p>
+      <w:pPr>
+        <w:pageBreakBefore w:val="0"/>
         <w:rPr>
           <w:b w:val="1"/>
           <w:sz w:val="20"/>
@@ -239,6 +326,7 @@
     </w:p>
     <w:p>
       <w:pPr>
+        <w:pageBreakBefore w:val="0"/>
         <w:rPr>
           <w:b w:val="1"/>
           <w:sz w:val="20"/>
@@ -257,6 +345,7 @@
     </w:p>
     <w:p>
       <w:pPr>
+        <w:pageBreakBefore w:val="0"/>
         <w:rPr>
           <w:sz w:val="20"/>
           <w:szCs w:val="20"/>
@@ -273,6 +362,7 @@
     </w:p>
     <w:p>
       <w:pPr>
+        <w:pageBreakBefore w:val="0"/>
         <w:numPr>
           <w:ilvl w:val="0"/>
           <w:numId w:val="2"/>
@@ -294,6 +384,7 @@
     </w:p>
     <w:p>
       <w:pPr>
+        <w:pageBreakBefore w:val="0"/>
         <w:numPr>
           <w:ilvl w:val="0"/>
           <w:numId w:val="2"/>
@@ -315,6 +406,7 @@
     </w:p>
     <w:p>
       <w:pPr>
+        <w:pageBreakBefore w:val="0"/>
         <w:numPr>
           <w:ilvl w:val="0"/>
           <w:numId w:val="2"/>
@@ -336,6 +428,7 @@
     </w:p>
     <w:p>
       <w:pPr>
+        <w:pageBreakBefore w:val="0"/>
         <w:numPr>
           <w:ilvl w:val="0"/>
           <w:numId w:val="2"/>
@@ -357,6 +450,7 @@
     </w:p>
     <w:p>
       <w:pPr>
+        <w:pageBreakBefore w:val="0"/>
         <w:numPr>
           <w:ilvl w:val="0"/>
           <w:numId w:val="2"/>
@@ -378,6 +472,7 @@
     </w:p>
     <w:p>
       <w:pPr>
+        <w:pageBreakBefore w:val="0"/>
         <w:numPr>
           <w:ilvl w:val="0"/>
           <w:numId w:val="2"/>
@@ -399,6 +494,7 @@
     </w:p>
     <w:p>
       <w:pPr>
+        <w:pageBreakBefore w:val="0"/>
         <w:numPr>
           <w:ilvl w:val="0"/>
           <w:numId w:val="2"/>
@@ -421,19 +517,21 @@
     </w:p>
     <w:p>
       <w:pPr>
-        <w:rPr>
-          <w:sz w:val="20"/>
-          <w:szCs w:val="20"/>
-        </w:rPr>
-      </w:pPr>
-      <w:r>
-        <w:rPr>
-          <w:rtl w:val="0"/>
-        </w:rPr>
-      </w:r>
-    </w:p>
-    <w:p>
-      <w:pPr>
+        <w:pageBreakBefore w:val="0"/>
+        <w:rPr>
+          <w:sz w:val="20"/>
+          <w:szCs w:val="20"/>
+        </w:rPr>
+      </w:pPr>
+      <w:r>
+        <w:rPr>
+          <w:rtl w:val="0"/>
+        </w:rPr>
+      </w:r>
+    </w:p>
+    <w:p>
+      <w:pPr>
+        <w:pageBreakBefore w:val="0"/>
         <w:rPr>
           <w:b w:val="1"/>
           <w:sz w:val="20"/>
@@ -452,6 +550,7 @@
     </w:p>
     <w:p>
       <w:pPr>
+        <w:pageBreakBefore w:val="0"/>
         <w:rPr>
           <w:sz w:val="20"/>
           <w:szCs w:val="20"/>
@@ -474,6 +573,7 @@
     </w:p>
     <w:p>
       <w:pPr>
+        <w:pageBreakBefore w:val="0"/>
         <w:rPr>
           <w:sz w:val="20"/>
           <w:szCs w:val="20"/>
@@ -490,6 +590,7 @@
     </w:p>
     <w:p>
       <w:pPr>
+        <w:pageBreakBefore w:val="0"/>
         <w:numPr>
           <w:ilvl w:val="0"/>
           <w:numId w:val="1"/>
@@ -512,6 +613,7 @@
     </w:p>
     <w:p>
       <w:pPr>
+        <w:pageBreakBefore w:val="0"/>
         <w:numPr>
           <w:ilvl w:val="0"/>
           <w:numId w:val="1"/>
@@ -534,6 +636,7 @@
     </w:p>
     <w:p>
       <w:pPr>
+        <w:pageBreakBefore w:val="0"/>
         <w:numPr>
           <w:ilvl w:val="0"/>
           <w:numId w:val="1"/>
@@ -556,6 +659,7 @@
     </w:p>
     <w:p>
       <w:pPr>
+        <w:pageBreakBefore w:val="0"/>
         <w:numPr>
           <w:ilvl w:val="0"/>
           <w:numId w:val="1"/>
@@ -578,19 +682,21 @@
     </w:p>
     <w:p>
       <w:pPr>
-        <w:rPr>
-          <w:sz w:val="20"/>
-          <w:szCs w:val="20"/>
-        </w:rPr>
-      </w:pPr>
-      <w:r>
-        <w:rPr>
-          <w:rtl w:val="0"/>
-        </w:rPr>
-      </w:r>
-    </w:p>
-    <w:p>
-      <w:pPr>
+        <w:pageBreakBefore w:val="0"/>
+        <w:rPr>
+          <w:sz w:val="20"/>
+          <w:szCs w:val="20"/>
+        </w:rPr>
+      </w:pPr>
+      <w:r>
+        <w:rPr>
+          <w:rtl w:val="0"/>
+        </w:rPr>
+      </w:r>
+    </w:p>
+    <w:p>
+      <w:pPr>
+        <w:pageBreakBefore w:val="0"/>
         <w:rPr>
           <w:sz w:val="20"/>
           <w:szCs w:val="20"/>
@@ -616,6 +722,7 @@
     </w:p>
     <w:p>
       <w:pPr>
+        <w:pageBreakBefore w:val="0"/>
         <w:rPr>
           <w:b w:val="1"/>
           <w:sz w:val="20"/>
@@ -634,6 +741,7 @@
     </w:p>
     <w:p>
       <w:pPr>
+        <w:pageBreakBefore w:val="0"/>
         <w:rPr>
           <w:sz w:val="20"/>
           <w:szCs w:val="20"/>
@@ -650,19 +758,21 @@
     </w:p>
     <w:p>
       <w:pPr>
-        <w:rPr>
-          <w:sz w:val="20"/>
-          <w:szCs w:val="20"/>
-        </w:rPr>
-      </w:pPr>
-      <w:r>
-        <w:rPr>
-          <w:rtl w:val="0"/>
-        </w:rPr>
-      </w:r>
-    </w:p>
-    <w:p>
-      <w:pPr>
+        <w:pageBreakBefore w:val="0"/>
+        <w:rPr>
+          <w:sz w:val="20"/>
+          <w:szCs w:val="20"/>
+        </w:rPr>
+      </w:pPr>
+      <w:r>
+        <w:rPr>
+          <w:rtl w:val="0"/>
+        </w:rPr>
+      </w:r>
+    </w:p>
+    <w:p>
+      <w:pPr>
+        <w:pageBreakBefore w:val="0"/>
         <w:rPr>
           <w:b w:val="1"/>
           <w:sz w:val="20"/>
@@ -681,6 +791,7 @@
     </w:p>
     <w:p>
       <w:pPr>
+        <w:pageBreakBefore w:val="0"/>
         <w:rPr>
           <w:sz w:val="20"/>
           <w:szCs w:val="20"/>
@@ -703,6 +814,7 @@
     </w:p>
     <w:p>
       <w:pPr>
+        <w:pageBreakBefore w:val="0"/>
         <w:rPr>
           <w:sz w:val="20"/>
           <w:szCs w:val="20"/>
@@ -719,19 +831,21 @@
     </w:p>
     <w:p>
       <w:pPr>
-        <w:rPr>
-          <w:sz w:val="20"/>
-          <w:szCs w:val="20"/>
-        </w:rPr>
-      </w:pPr>
-      <w:r>
-        <w:rPr>
-          <w:rtl w:val="0"/>
-        </w:rPr>
-      </w:r>
-    </w:p>
-    <w:p>
-      <w:pPr>
+        <w:pageBreakBefore w:val="0"/>
+        <w:rPr>
+          <w:sz w:val="20"/>
+          <w:szCs w:val="20"/>
+        </w:rPr>
+      </w:pPr>
+      <w:r>
+        <w:rPr>
+          <w:rtl w:val="0"/>
+        </w:rPr>
+      </w:r>
+    </w:p>
+    <w:p>
+      <w:pPr>
+        <w:pageBreakBefore w:val="0"/>
         <w:rPr>
           <w:b w:val="1"/>
           <w:sz w:val="20"/>
@@ -750,6 +864,7 @@
     </w:p>
     <w:p>
       <w:pPr>
+        <w:pageBreakBefore w:val="0"/>
         <w:rPr>
           <w:sz w:val="20"/>
           <w:szCs w:val="20"/>
@@ -766,19 +881,21 @@
     </w:p>
     <w:p>
       <w:pPr>
-        <w:rPr>
-          <w:sz w:val="20"/>
-          <w:szCs w:val="20"/>
-        </w:rPr>
-      </w:pPr>
-      <w:r>
-        <w:rPr>
-          <w:rtl w:val="0"/>
-        </w:rPr>
-      </w:r>
-    </w:p>
-    <w:p>
-      <w:pPr>
+        <w:pageBreakBefore w:val="0"/>
+        <w:rPr>
+          <w:sz w:val="20"/>
+          <w:szCs w:val="20"/>
+        </w:rPr>
+      </w:pPr>
+      <w:r>
+        <w:rPr>
+          <w:rtl w:val="0"/>
+        </w:rPr>
+      </w:r>
+    </w:p>
+    <w:p>
+      <w:pPr>
+        <w:pageBreakBefore w:val="0"/>
         <w:rPr>
           <w:b w:val="1"/>
           <w:sz w:val="20"/>
@@ -797,6 +914,7 @@
     </w:p>
     <w:p>
       <w:pPr>
+        <w:pageBreakBefore w:val="0"/>
         <w:rPr>
           <w:sz w:val="20"/>
           <w:szCs w:val="20"/>
@@ -813,6 +931,7 @@
     </w:p>
     <w:p>
       <w:pPr>
+        <w:pageBreakBefore w:val="0"/>
         <w:rPr>
           <w:sz w:val="20"/>
           <w:szCs w:val="20"/>
@@ -829,7 +948,7 @@
     </w:p>
     <w:sectPr>
       <w:type w:val="continuous"/>
-      <w:pgSz w:h="15840" w:w="12240"/>
+      <w:pgSz w:h="15840" w:w="12240" w:orient="portrait"/>
       <w:pgMar w:bottom="1440" w:top="1440" w:left="1440" w:right="1440" w:header="720" w:footer="720"/>
     </w:sectPr>
   </w:body>
@@ -1097,6 +1216,7 @@
     <w:pPr>
       <w:keepNext w:val="1"/>
       <w:keepLines w:val="1"/>
+      <w:pageBreakBefore w:val="0"/>
       <w:spacing w:after="120" w:before="400" w:lineRule="auto"/>
     </w:pPr>
     <w:rPr>
@@ -1111,6 +1231,7 @@
     <w:pPr>
       <w:keepNext w:val="1"/>
       <w:keepLines w:val="1"/>
+      <w:pageBreakBefore w:val="0"/>
       <w:spacing w:after="120" w:before="360" w:lineRule="auto"/>
     </w:pPr>
     <w:rPr>
@@ -1126,6 +1247,7 @@
     <w:pPr>
       <w:keepNext w:val="1"/>
       <w:keepLines w:val="1"/>
+      <w:pageBreakBefore w:val="0"/>
       <w:spacing w:after="80" w:before="320" w:lineRule="auto"/>
     </w:pPr>
     <w:rPr>
@@ -1142,6 +1264,7 @@
     <w:pPr>
       <w:keepNext w:val="1"/>
       <w:keepLines w:val="1"/>
+      <w:pageBreakBefore w:val="0"/>
       <w:spacing w:after="80" w:before="280" w:lineRule="auto"/>
     </w:pPr>
     <w:rPr>
@@ -1157,6 +1280,7 @@
     <w:pPr>
       <w:keepNext w:val="1"/>
       <w:keepLines w:val="1"/>
+      <w:pageBreakBefore w:val="0"/>
       <w:spacing w:after="80" w:before="240" w:lineRule="auto"/>
     </w:pPr>
     <w:rPr>
@@ -1172,6 +1296,7 @@
     <w:pPr>
       <w:keepNext w:val="1"/>
       <w:keepLines w:val="1"/>
+      <w:pageBreakBefore w:val="0"/>
       <w:spacing w:after="80" w:before="240" w:lineRule="auto"/>
     </w:pPr>
     <w:rPr>
@@ -1188,6 +1313,7 @@
     <w:pPr>
       <w:keepNext w:val="1"/>
       <w:keepLines w:val="1"/>
+      <w:pageBreakBefore w:val="0"/>
       <w:spacing w:after="60" w:before="0" w:lineRule="auto"/>
     </w:pPr>
     <w:rPr>
@@ -1202,6 +1328,7 @@
     <w:pPr>
       <w:keepNext w:val="1"/>
       <w:keepLines w:val="1"/>
+      <w:pageBreakBefore w:val="0"/>
       <w:spacing w:after="320" w:before="0" w:lineRule="auto"/>
     </w:pPr>
     <w:rPr>

</xml_diff>